<commit_message>
writing homework of calculation
</commit_message>
<xml_diff>
--- a/Lessons/Calculation/Homework/计算方法-第一次作业.docx
+++ b/Lessons/Calculation/Homework/计算方法-第一次作业.docx
@@ -3,15 +3,22 @@
 <w:document xmlns:wpc="http://schemas.microsoft.com/office/word/2010/wordprocessingCanvas" xmlns:cx="http://schemas.microsoft.com/office/drawing/2014/chartex" xmlns:cx1="http://schemas.microsoft.com/office/drawing/2015/9/8/chartex" xmlns:cx2="http://schemas.microsoft.com/office/drawing/2015/10/21/chartex" xmlns:cx3="http://schemas.microsoft.com/office/drawing/2016/5/9/chartex" xmlns:cx4="http://schemas.microsoft.com/office/drawing/2016/5/10/chartex" xmlns:cx5="http://schemas.microsoft.com/office/drawing/2016/5/11/chartex" xmlns:cx6="http://schemas.microsoft.com/office/drawing/2016/5/12/chartex" xmlns:cx7="http://schemas.microsoft.com/office/drawing/2016/5/13/chartex" xmlns:cx8="http://schemas.microsoft.com/office/drawing/2016/5/14/chartex" xmlns:mc="http://schemas.openxmlformats.org/markup-compatibility/2006" xmlns:aink="http://schemas.microsoft.com/office/drawing/2016/ink" xmlns:am3d="http://schemas.microsoft.com/office/drawing/2017/model3d" xmlns:o="urn:schemas-microsoft-com:office:office" xmlns:r="http://schemas.openxmlformats.org/officeDocument/2006/relationships" xmlns:m="http://schemas.openxmlformats.org/officeDocument/2006/math" xmlns:v="urn:schemas-microsoft-com:vml" xmlns:wp14="http://schemas.microsoft.com/office/word/2010/wordprocessingDrawing" xmlns:wp="http://schemas.openxmlformats.org/drawingml/2006/wordprocessingDrawing" xmlns:w10="urn:schemas-microsoft-com:office:word" xmlns:w="http://schemas.openxmlformats.org/wordprocessingml/2006/main" xmlns:w14="http://schemas.microsoft.com/office/word/2010/wordml" xmlns:w15="http://schemas.microsoft.com/office/word/2012/wordml" xmlns:w16cid="http://schemas.microsoft.com/office/word/2016/wordml/cid" xmlns:w16se="http://schemas.microsoft.com/office/word/2015/wordml/symex" xmlns:wpg="http://schemas.microsoft.com/office/word/2010/wordprocessingGroup" xmlns:wpi="http://schemas.microsoft.com/office/word/2010/wordprocessingInk" xmlns:wne="http://schemas.microsoft.com/office/word/2006/wordml" xmlns:wps="http://schemas.microsoft.com/office/word/2010/wordprocessingShape" mc:Ignorable="w14 w15 w16se w16cid wp14">
   <w:body>
     <w:p>
-      <w:r>
-        <w:rPr>
-          <w:rFonts w:hint="eastAsia"/>
+      <w:pPr>
+        <w:rPr>
+          <w:color w:val="FF0000"/>
+        </w:rPr>
+      </w:pPr>
+      <w:r>
+        <w:rPr>
+          <w:rFonts w:hint="eastAsia"/>
+          <w:color w:val="FF0000"/>
         </w:rPr>
         <w:t>1-1利用无穷级数，计算sin12，误差小于10</w:t>
       </w:r>
       <w:r>
         <w:rPr>
           <w:rFonts w:hint="eastAsia"/>
+          <w:color w:val="FF0000"/>
           <w:vertAlign w:val="superscript"/>
         </w:rPr>
         <w:t>-5</w:t>
@@ -19,14 +26,21 @@
       <w:r>
         <w:rPr>
           <w:rFonts w:hint="eastAsia"/>
+          <w:color w:val="FF0000"/>
         </w:rPr>
         <w:t>。给出一个算法及MATLAB程序。</w:t>
       </w:r>
     </w:p>
     <w:p>
-      <w:r>
-        <w:rPr>
-          <w:rFonts w:hint="eastAsia"/>
+      <w:pPr>
+        <w:rPr>
+          <w:color w:val="FF0000"/>
+        </w:rPr>
+      </w:pPr>
+      <w:r>
+        <w:rPr>
+          <w:rFonts w:hint="eastAsia"/>
+          <w:color w:val="FF0000"/>
         </w:rPr>
         <w:t>算法：</w:t>
       </w:r>
@@ -35,9 +49,11 @@
       <w:pPr>
         <w:ind w:firstLine="420"/>
       </w:pPr>
+      <w:proofErr w:type="spellStart"/>
       <w:r>
         <w:t>sinx</w:t>
       </w:r>
+      <w:proofErr w:type="spellEnd"/>
       <w:r>
         <w:rPr>
           <w:rFonts w:hint="eastAsia"/>
@@ -94,7 +110,7 @@
           <v:shape id="_x0000_i1025" type="#_x0000_t75" style="width:223.05pt;height:37.1pt" o:ole="">
             <v:imagedata r:id="rId6" o:title=""/>
           </v:shape>
-          <o:OLEObject Type="Embed" ProgID="Equation.3" ShapeID="_x0000_i1025" DrawAspect="Content" ObjectID="_1568586597" r:id="rId7"/>
+          <o:OLEObject Type="Embed" ProgID="Equation.3" ShapeID="_x0000_i1025" DrawAspect="Content" ObjectID="_1568630423" r:id="rId7"/>
         </w:object>
       </w:r>
       <w:r>
@@ -125,14 +141,27 @@
       </w:pPr>
     </w:p>
     <w:p>
-      <w:r>
-        <w:rPr>
-          <w:rFonts w:hint="eastAsia"/>
+      <w:pPr>
+        <w:rPr>
+          <w:color w:val="FF0000"/>
+        </w:rPr>
+      </w:pPr>
+      <w:r>
+        <w:rPr>
+          <w:rFonts w:hint="eastAsia"/>
+          <w:color w:val="FF0000"/>
         </w:rPr>
         <w:t>1-3统计习题1-1中算法的计算量</w:t>
       </w:r>
     </w:p>
     <w:p>
+      <w:pPr>
+        <w:rPr>
+          <w:rFonts w:hint="eastAsia"/>
+        </w:rPr>
+      </w:pPr>
+    </w:p>
+    <w:p>
       <w:r>
         <w:rPr>
           <w:rFonts w:hint="eastAsia"/>
@@ -195,7 +224,21 @@
         <w:rPr>
           <w:rFonts w:hint="eastAsia"/>
         </w:rPr>
-        <w:t>10*30、30*60、60*1、1*200的矩阵，试按照不同的算法求矩阵乘积</w:t>
+        <w:t>10*30、30*60、60*1、1*200的矩阵，</w:t>
+      </w:r>
+      <w:proofErr w:type="gramStart"/>
+      <w:r>
+        <w:rPr>
+          <w:rFonts w:hint="eastAsia"/>
+        </w:rPr>
+        <w:t>试按照</w:t>
+      </w:r>
+      <w:proofErr w:type="gramEnd"/>
+      <w:r>
+        <w:rPr>
+          <w:rFonts w:hint="eastAsia"/>
+        </w:rPr>
+        <w:t>不同的算法求矩阵乘积</w:t>
       </w:r>
       <w:r>
         <w:rPr>
@@ -234,7 +277,14 @@
         <w:rPr>
           <w:rFonts w:hint="eastAsia"/>
         </w:rPr>
-        <w:t>Method1:</w:t>
+        <w:t>Method</w:t>
+      </w:r>
+      <w:proofErr w:type="gramStart"/>
+      <w:r>
+        <w:rPr>
+          <w:rFonts w:hint="eastAsia"/>
+        </w:rPr>
+        <w:t>1:</w:t>
       </w:r>
       <w:r>
         <w:rPr>
@@ -242,6 +292,7 @@
         </w:rPr>
         <w:t>A</w:t>
       </w:r>
+      <w:proofErr w:type="gramEnd"/>
       <w:r>
         <w:rPr>
           <w:b/>
@@ -376,6 +427,7 @@
         </w:rPr>
         <w:t>Method</w:t>
       </w:r>
+      <w:proofErr w:type="gramStart"/>
       <w:r>
         <w:t>3</w:t>
       </w:r>
@@ -391,6 +443,7 @@
         </w:rPr>
         <w:t>A</w:t>
       </w:r>
+      <w:proofErr w:type="gramEnd"/>
       <w:r>
         <w:rPr>
           <w:b/>
@@ -467,6 +520,7 @@
         </w:rPr>
         <w:t>Method</w:t>
       </w:r>
+      <w:proofErr w:type="gramStart"/>
       <w:r>
         <w:t>4</w:t>
       </w:r>
@@ -482,6 +536,7 @@
         </w:rPr>
         <w:t>A</w:t>
       </w:r>
+      <w:proofErr w:type="gramEnd"/>
       <w:r>
         <w:rPr>
           <w:b/>
@@ -564,6 +619,7 @@
         </w:rPr>
         <w:t>Method</w:t>
       </w:r>
+      <w:proofErr w:type="gramStart"/>
       <w:r>
         <w:t>5</w:t>
       </w:r>
@@ -579,6 +635,7 @@
         </w:rPr>
         <w:t>A</w:t>
       </w:r>
+      <w:proofErr w:type="gramEnd"/>
       <w:r>
         <w:rPr>
           <w:b/>
@@ -666,7 +723,21 @@
         <w:rPr>
           <w:rFonts w:hint="eastAsia"/>
         </w:rPr>
-        <w:t>（2）将下列二进制数按scf形式转换为十进制数</w:t>
+        <w:t>（2）将下列二进制数按</w:t>
+      </w:r>
+      <w:proofErr w:type="spellStart"/>
+      <w:r>
+        <w:rPr>
+          <w:rFonts w:hint="eastAsia"/>
+        </w:rPr>
+        <w:t>scf</w:t>
+      </w:r>
+      <w:proofErr w:type="spellEnd"/>
+      <w:r>
+        <w:rPr>
+          <w:rFonts w:hint="eastAsia"/>
+        </w:rPr>
+        <w:t>形式转换为十进制数</w:t>
       </w:r>
     </w:p>
     <w:p>
@@ -847,7 +918,11 @@
         <w:t>(</w:t>
       </w:r>
       <w:r>
-        <w:t>-1</w:t>
+        <w:t>-</w:t>
+      </w:r>
+      <w:proofErr w:type="gramStart"/>
+      <w:r>
+        <w:t>1</w:t>
       </w:r>
       <w:r>
         <w:rPr>
@@ -861,6 +936,7 @@
         </w:rPr>
         <w:t>s</w:t>
       </w:r>
+      <w:proofErr w:type="gramEnd"/>
       <w:r>
         <w:t>2</w:t>
       </w:r>
@@ -878,11 +954,16 @@
       <w:pPr>
         <w:ind w:leftChars="200" w:left="420"/>
       </w:pPr>
+      <w:proofErr w:type="gramStart"/>
       <w:r>
         <w:t>=</w:t>
       </w:r>
       <w:r>
-        <w:t>(-1)</w:t>
+        <w:t>(</w:t>
+      </w:r>
+      <w:proofErr w:type="gramEnd"/>
+      <w:r>
+        <w:t>-1)</w:t>
       </w:r>
       <w:r>
         <w:rPr>
@@ -915,45 +996,57 @@
       </w:r>
     </w:p>
     <w:p>
-      <w:r>
-        <w:rPr>
-          <w:rFonts w:hint="eastAsia"/>
+      <w:pPr>
+        <w:rPr>
+          <w:color w:val="FF0000"/>
+        </w:rPr>
+      </w:pPr>
+      <w:r>
+        <w:rPr>
+          <w:rFonts w:hint="eastAsia"/>
+          <w:color w:val="FF0000"/>
         </w:rPr>
         <w:t>1-7下列是按四舍五入方法得来的近似数，问它们有几位有效数字，求它们的绝对误差</w:t>
       </w:r>
       <w:r>
         <w:rPr>
           <w:rFonts w:hint="eastAsia"/>
+          <w:color w:val="FF0000"/>
         </w:rPr>
         <w:t>限</w:t>
       </w:r>
       <w:r>
         <w:rPr>
           <w:rFonts w:hint="eastAsia"/>
+          <w:color w:val="FF0000"/>
         </w:rPr>
         <w:t>和</w:t>
       </w:r>
       <w:r>
         <w:rPr>
           <w:rFonts w:hint="eastAsia"/>
+          <w:color w:val="FF0000"/>
         </w:rPr>
         <w:t>相对</w:t>
       </w:r>
       <w:r>
         <w:rPr>
           <w:rFonts w:hint="eastAsia"/>
+          <w:color w:val="FF0000"/>
         </w:rPr>
         <w:t>误差</w:t>
       </w:r>
       <w:r>
         <w:rPr>
           <w:rFonts w:hint="eastAsia"/>
+          <w:color w:val="FF0000"/>
         </w:rPr>
         <w:t>限</w:t>
       </w:r>
       <w:r>
         <w:rPr>
           <w:rFonts w:hint="eastAsia"/>
+          <w:color w:val="FF0000"/>
         </w:rPr>
         <w:t>。</w:t>
       </w:r>
@@ -1055,10 +1148,33 @@
       <w:r>
         <w:tab/>
       </w:r>
+      <w:r>
+        <w:rPr>
+          <w:rFonts w:hint="eastAsia"/>
+        </w:rPr>
+        <w:t>绝对误差限：</w:t>
+      </w:r>
     </w:p>
     <w:p>
       <w:pPr>
         <w:ind w:firstLine="420"/>
+        <w:rPr>
+          <w:rFonts w:hint="eastAsia"/>
+        </w:rPr>
+      </w:pPr>
+      <w:r>
+        <w:tab/>
+      </w:r>
+      <w:r>
+        <w:rPr>
+          <w:rFonts w:hint="eastAsia"/>
+        </w:rPr>
+        <w:t>相对误差限：</w:t>
+      </w:r>
+    </w:p>
+    <w:p>
+      <w:pPr>
+        <w:ind w:firstLine="420"/>
       </w:pPr>
       <w:r>
         <w:rPr>
@@ -1156,6 +1272,7 @@
         </w:rPr>
         <w:t>序列{</w:t>
       </w:r>
+      <w:proofErr w:type="spellStart"/>
       <w:r>
         <w:rPr>
           <w:rFonts w:hint="eastAsia"/>
@@ -1169,6 +1286,7 @@
         </w:rPr>
         <w:t>n</w:t>
       </w:r>
+      <w:proofErr w:type="spellEnd"/>
       <w:r>
         <w:rPr>
           <w:rFonts w:hint="eastAsia"/>
@@ -1191,20 +1309,37 @@
           <v:shape id="_x0000_i1026" type="#_x0000_t75" style="width:148pt;height:41.95pt" o:ole="">
             <v:imagedata r:id="rId8" o:title=""/>
           </v:shape>
-          <o:OLEObject Type="Embed" ProgID="Equation.3" ShapeID="_x0000_i1026" DrawAspect="Content" ObjectID="_1568586598" r:id="rId9"/>
+          <o:OLEObject Type="Embed" ProgID="Equation.3" ShapeID="_x0000_i1026" DrawAspect="Content" ObjectID="_1568630424" r:id="rId9"/>
         </w:object>
       </w:r>
     </w:p>
     <w:p>
-      <w:r>
-        <w:rPr>
-          <w:rFonts w:hint="eastAsia"/>
-        </w:rPr>
-        <w:t>求计算到X</w:t>
-      </w:r>
-      <w:r>
-        <w:rPr>
-          <w:rFonts w:hint="eastAsia"/>
+      <w:pPr>
+        <w:rPr>
+          <w:color w:val="FF0000"/>
+        </w:rPr>
+      </w:pPr>
+      <w:proofErr w:type="gramStart"/>
+      <w:r>
+        <w:rPr>
+          <w:rFonts w:hint="eastAsia"/>
+          <w:color w:val="FF0000"/>
+        </w:rPr>
+        <w:lastRenderedPageBreak/>
+        <w:t>求计算</w:t>
+      </w:r>
+      <w:proofErr w:type="gramEnd"/>
+      <w:r>
+        <w:rPr>
+          <w:rFonts w:hint="eastAsia"/>
+          <w:color w:val="FF0000"/>
+        </w:rPr>
+        <w:t>到X</w:t>
+      </w:r>
+      <w:r>
+        <w:rPr>
+          <w:rFonts w:hint="eastAsia"/>
+          <w:color w:val="FF0000"/>
           <w:vertAlign w:val="subscript"/>
         </w:rPr>
         <w:t>20</w:t>
@@ -1212,48 +1347,109 @@
       <w:r>
         <w:rPr>
           <w:rFonts w:hint="eastAsia"/>
+          <w:color w:val="FF0000"/>
         </w:rPr>
         <w:t>的误差，并讨论计算过程的稳定性。</w:t>
       </w:r>
     </w:p>
     <w:p>
-      <w:r>
-        <w:rPr>
-          <w:rFonts w:hint="eastAsia"/>
+      <w:pPr>
+        <w:rPr>
+          <w:rFonts w:hint="eastAsia"/>
+          <w:color w:val="FF0000"/>
+        </w:rPr>
+      </w:pPr>
+      <w:r>
+        <w:rPr>
+          <w:rFonts w:hint="eastAsia"/>
+          <w:color w:val="FF0000"/>
+        </w:rPr>
+        <w:t>X</w:t>
+      </w:r>
+      <w:r>
+        <w:rPr>
+          <w:color w:val="FF0000"/>
+        </w:rPr>
+        <w:t>20</w:t>
+      </w:r>
+      <w:r>
+        <w:rPr>
+          <w:rFonts w:hint="eastAsia"/>
+          <w:color w:val="FF0000"/>
+        </w:rPr>
+        <w:t>的误差=</w:t>
+      </w:r>
+    </w:p>
+    <w:p>
+      <w:pPr>
+        <w:rPr>
+          <w:color w:val="FF0000"/>
+        </w:rPr>
+      </w:pPr>
+      <w:r>
+        <w:rPr>
+          <w:rFonts w:hint="eastAsia"/>
+          <w:color w:val="FF0000"/>
         </w:rPr>
         <w:t>1-15</w:t>
       </w:r>
       <w:r>
         <w:rPr>
           <w:rFonts w:hint="eastAsia"/>
+          <w:color w:val="FF0000"/>
         </w:rPr>
         <w:t>表达式</w:t>
       </w:r>
-      <w:r>
-        <w:rPr>
+      <w:bookmarkStart w:id="0" w:name="_GoBack"/>
+      <w:bookmarkEnd w:id="0"/>
+      <w:r>
+        <w:rPr>
+          <w:color w:val="FF0000"/>
           <w:position w:val="-10"/>
         </w:rPr>
         <w:object w:dxaOrig="2060" w:dyaOrig="460">
           <v:shape id="_x0000_i1027" type="#_x0000_t75" style="width:102.9pt;height:22.95pt" o:ole="">
             <v:imagedata r:id="rId10" o:title=""/>
           </v:shape>
-          <o:OLEObject Type="Embed" ProgID="Equation.3" ShapeID="_x0000_i1027" DrawAspect="Content" ObjectID="_1568586599" r:id="rId11"/>
+          <o:OLEObject Type="Embed" ProgID="Equation.3" ShapeID="_x0000_i1027" DrawAspect="Content" ObjectID="_1568630425" r:id="rId11"/>
         </w:object>
       </w:r>
       <w:r>
         <w:rPr>
           <w:rFonts w:hint="eastAsia"/>
+          <w:color w:val="FF0000"/>
         </w:rPr>
         <w:t>与下列各式是等价的：</w:t>
       </w:r>
     </w:p>
     <w:p>
-      <w:r>
-        <w:rPr>
-          <w:rFonts w:hint="eastAsia"/>
-        </w:rPr>
-        <w:lastRenderedPageBreak/>
-        <w:t>试说明在数系F（10，5，-50，50）中，用上述哪个表达式能获得最好结果。</w:t>
+      <w:pPr>
+        <w:rPr>
+          <w:color w:val="FF0000"/>
+        </w:rPr>
+      </w:pPr>
+      <w:r>
+        <w:rPr>
+          <w:rFonts w:hint="eastAsia"/>
+          <w:color w:val="FF0000"/>
+        </w:rPr>
+        <w:t>试说明</w:t>
+      </w:r>
+      <w:proofErr w:type="gramStart"/>
+      <w:r>
+        <w:rPr>
+          <w:rFonts w:hint="eastAsia"/>
+          <w:color w:val="FF0000"/>
+        </w:rPr>
+        <w:t>在数系</w:t>
+      </w:r>
+      <w:proofErr w:type="gramEnd"/>
+      <w:r>
+        <w:rPr>
+          <w:rFonts w:hint="eastAsia"/>
+          <w:color w:val="FF0000"/>
+        </w:rPr>
+        <w:t>F（10，5，-50，50）中，用上述哪个表达式能获得最好结果。</w:t>
       </w:r>
     </w:p>
     <w:p>
@@ -1288,7 +1484,7 @@
           <v:shape id="_x0000_i1028" type="#_x0000_t75" style="width:148pt;height:36.2pt" o:ole="">
             <v:imagedata r:id="rId12" o:title=""/>
           </v:shape>
-          <o:OLEObject Type="Embed" ProgID="Equation.3" ShapeID="_x0000_i1028" DrawAspect="Content" ObjectID="_1568586600" r:id="rId13"/>
+          <o:OLEObject Type="Embed" ProgID="Equation.3" ShapeID="_x0000_i1028" DrawAspect="Content" ObjectID="_1568630426" r:id="rId13"/>
         </w:object>
       </w:r>
       <w:r>
@@ -1310,7 +1506,7 @@
           <v:shape id="_x0000_i1029" type="#_x0000_t75" style="width:141.8pt;height:31.8pt" o:ole="">
             <v:imagedata r:id="rId14" o:title=""/>
           </v:shape>
-          <o:OLEObject Type="Embed" ProgID="Equation.3" ShapeID="_x0000_i1029" DrawAspect="Content" ObjectID="_1568586601" r:id="rId15"/>
+          <o:OLEObject Type="Embed" ProgID="Equation.3" ShapeID="_x0000_i1029" DrawAspect="Content" ObjectID="_1568630427" r:id="rId15"/>
         </w:object>
       </w:r>
       <w:r>
@@ -1346,7 +1542,7 @@
           <v:shape id="_x0000_i1030" type="#_x0000_t75" style="width:481.9pt;height:74.2pt" o:ole="">
             <v:imagedata r:id="rId16" o:title=""/>
           </v:shape>
-          <o:OLEObject Type="Embed" ProgID="Equation.3" ShapeID="_x0000_i1030" DrawAspect="Content" ObjectID="_1568586602" r:id="rId17"/>
+          <o:OLEObject Type="Embed" ProgID="Equation.3" ShapeID="_x0000_i1030" DrawAspect="Content" ObjectID="_1568630428" r:id="rId17"/>
         </w:object>
       </w:r>
     </w:p>
@@ -1376,26 +1572,66 @@
           <v:shape id="_x0000_i1031" type="#_x0000_t75" style="width:201pt;height:38pt" o:ole="">
             <v:imagedata r:id="rId18" o:title=""/>
           </v:shape>
-          <o:OLEObject Type="Embed" ProgID="Equation.3" ShapeID="_x0000_i1031" DrawAspect="Content" ObjectID="_1568586603" r:id="rId19"/>
+          <o:OLEObject Type="Embed" ProgID="Equation.3" ShapeID="_x0000_i1031" DrawAspect="Content" ObjectID="_1568630429" r:id="rId19"/>
         </w:object>
       </w:r>
     </w:p>
-    <w:p/>
-    <w:p>
-      <w:r>
-        <w:t>A</w:t>
-      </w:r>
-      <w:r>
-        <w:rPr>
-          <w:rFonts w:hint="eastAsia"/>
-        </w:rPr>
-        <w:t>dd</w:t>
-      </w:r>
-      <w:r>
-        <w:t xml:space="preserve"> a new line</w:t>
-      </w:r>
-      <w:bookmarkStart w:id="0" w:name="_GoBack"/>
-      <w:bookmarkEnd w:id="0"/>
+    <w:p>
+      <w:pPr>
+        <w:rPr>
+          <w:color w:val="FF0000"/>
+        </w:rPr>
+      </w:pPr>
+      <w:r>
+        <w:rPr>
+          <w:rFonts w:hint="eastAsia"/>
+          <w:color w:val="FF0000"/>
+        </w:rPr>
+        <w:t>补充题</w:t>
+      </w:r>
+    </w:p>
+    <w:p>
+      <w:pPr>
+        <w:rPr>
+          <w:rFonts w:hint="eastAsia"/>
+          <w:color w:val="FF0000"/>
+        </w:rPr>
+      </w:pPr>
+      <w:r>
+        <w:rPr>
+          <w:rFonts w:hint="eastAsia"/>
+          <w:color w:val="FF0000"/>
+        </w:rPr>
+        <w:t>1计算sin</w:t>
+      </w:r>
+      <w:r>
+        <w:rPr>
+          <w:color w:val="FF0000"/>
+        </w:rPr>
+        <w:t>3/3</w:t>
+      </w:r>
+      <w:r>
+        <w:rPr>
+          <w:rFonts w:hint="eastAsia"/>
+          <w:color w:val="FF0000"/>
+        </w:rPr>
+        <w:t>的近似值，使相对误差不超过0.5*10</w:t>
+      </w:r>
+      <w:r>
+        <w:rPr>
+          <w:rFonts w:hint="eastAsia"/>
+          <w:color w:val="FF0000"/>
+          <w:vertAlign w:val="superscript"/>
+        </w:rPr>
+        <w:t>-3</w:t>
+      </w:r>
+      <w:r>
+        <w:rPr>
+          <w:rFonts w:hint="eastAsia"/>
+          <w:color w:val="FF0000"/>
+        </w:rPr>
+        <w:t>。</w:t>
+      </w:r>
     </w:p>
     <w:sectPr>
       <w:headerReference w:type="default" r:id="rId20"/>

</xml_diff>